<commit_message>
prototyping the device, wes goes to water
</commit_message>
<xml_diff>
--- a/Content/BuildingTheDevice_WesInTheorchard.docx
+++ b/Content/BuildingTheDevice_WesInTheorchard.docx
@@ -14,8 +14,13 @@
       <w:r>
         <w:t xml:space="preserve"> Device, </w:t>
       </w:r>
-      <w:r>
-        <w:t xml:space="preserve">They discover that Bandigo is a Truffe Hound and take him to the Orchard to sniff out truffles, which he fails at, </w:t>
+      <w:proofErr w:type="gramStart"/>
+      <w:r>
+        <w:t>They</w:t>
+      </w:r>
+      <w:proofErr w:type="gramEnd"/>
+      <w:r>
+        <w:t xml:space="preserve"> discover that Bandigo is a Truffe Hound and take him to the Orchard to sniff out truffles, which he fails at, </w:t>
       </w:r>
       <w:r>
         <w:t xml:space="preserve">they encounter </w:t>
@@ -26,7 +31,15 @@
       </w:r>
       <w:proofErr w:type="spellEnd"/>
       <w:r>
-        <w:t>, and flea. They encounter blind Marnie who tells them they must not come back to the orchard.</w:t>
+        <w:t xml:space="preserve">, and flea. They encounter blind Marnie who tells them they must not </w:t>
+      </w:r>
+      <w:proofErr w:type="gramStart"/>
+      <w:r>
+        <w:t>come</w:t>
+      </w:r>
+      <w:proofErr w:type="gramEnd"/>
+      <w:r>
+        <w:t xml:space="preserve"> back to the orchard.</w:t>
       </w:r>
     </w:p>
     <w:p>
@@ -34,7 +47,15 @@
         <w:t xml:space="preserve">Buford </w:t>
       </w:r>
       <w:r>
-        <w:t xml:space="preserve">demonstrates his prototype redemption device to some bankers and it is a failure. But Wes and the animals have an idea of how they can </w:t>
+        <w:t xml:space="preserve">demonstrates his prototype redemption device to some </w:t>
+      </w:r>
+      <w:proofErr w:type="gramStart"/>
+      <w:r>
+        <w:t>bankers</w:t>
+      </w:r>
+      <w:proofErr w:type="gramEnd"/>
+      <w:r>
+        <w:t xml:space="preserve"> and it is a failure. But Wes and the animals have an idea of how they can </w:t>
       </w:r>
       <w:r>
         <w:t xml:space="preserve">drive off </w:t>
@@ -103,7 +124,15 @@
         <w:t xml:space="preserve">Scattered here and there </w:t>
       </w:r>
       <w:r>
-        <w:t>in the orchard were a number of dug out patches where</w:t>
+        <w:t xml:space="preserve">in the orchard were </w:t>
+      </w:r>
+      <w:proofErr w:type="gramStart"/>
+      <w:r>
+        <w:t>a number of</w:t>
+      </w:r>
+      <w:proofErr w:type="gramEnd"/>
+      <w:r>
+        <w:t xml:space="preserve"> dug out patches where</w:t>
       </w:r>
       <w:r>
         <w:t xml:space="preserve"> Bangle had</w:t>
@@ -111,8 +140,13 @@
       <w:r>
         <w:t xml:space="preserve"> earlier </w:t>
       </w:r>
-      <w:r>
-        <w:t>hit on a truffle</w:t>
+      <w:proofErr w:type="gramStart"/>
+      <w:r>
+        <w:t>hit on</w:t>
+      </w:r>
+      <w:proofErr w:type="gramEnd"/>
+      <w:r>
+        <w:t xml:space="preserve"> a truffle</w:t>
       </w:r>
       <w:r>
         <w:t xml:space="preserve">, but </w:t>
@@ -173,7 +207,15 @@
     </w:p>
     <w:p>
       <w:r>
-        <w:t>They gathered near then new excavation.</w:t>
+        <w:t xml:space="preserve">They gathered near </w:t>
+      </w:r>
+      <w:proofErr w:type="gramStart"/>
+      <w:r>
+        <w:t>then</w:t>
+      </w:r>
+      <w:proofErr w:type="gramEnd"/>
+      <w:r>
+        <w:t xml:space="preserve"> new excavation.</w:t>
       </w:r>
     </w:p>
     <w:p>
@@ -195,7 +237,23 @@
         <w:t xml:space="preserve">a thing doesn’t look like to a dog’s nose what it looks like to everyone else. Like </w:t>
       </w:r>
       <w:r>
-        <w:t xml:space="preserve">that TV crew that came to make the commercial looked like a people with equipment to all of us but they looked like a spider in a web to you dogs. </w:t>
+        <w:t xml:space="preserve">that TV crew that came to make the commercial looked like </w:t>
+      </w:r>
+      <w:proofErr w:type="gramStart"/>
+      <w:r>
+        <w:t>a people</w:t>
+      </w:r>
+      <w:proofErr w:type="gramEnd"/>
+      <w:r>
+        <w:t xml:space="preserve"> with equipment to all of </w:t>
+      </w:r>
+      <w:proofErr w:type="gramStart"/>
+      <w:r>
+        <w:t>us</w:t>
+      </w:r>
+      <w:proofErr w:type="gramEnd"/>
+      <w:r>
+        <w:t xml:space="preserve"> but they looked like a spider in a web to you dogs. </w:t>
       </w:r>
     </w:p>
     <w:p/>
@@ -277,7 +335,15 @@
       </w:r>
       <w:proofErr w:type="spellEnd"/>
       <w:r>
-        <w:t xml:space="preserve"> voice was weak and wane.</w:t>
+        <w:t xml:space="preserve"> voice was weak and </w:t>
+      </w:r>
+      <w:proofErr w:type="gramStart"/>
+      <w:r>
+        <w:t>wane</w:t>
+      </w:r>
+      <w:proofErr w:type="gramEnd"/>
+      <w:r>
+        <w:t>.</w:t>
       </w:r>
     </w:p>
     <w:p>
@@ -302,7 +368,15 @@
         <w:t xml:space="preserve">yowled and </w:t>
       </w:r>
       <w:r>
-        <w:t xml:space="preserve">dashed passed Wess, a </w:t>
+        <w:t xml:space="preserve">dashed </w:t>
+      </w:r>
+      <w:proofErr w:type="gramStart"/>
+      <w:r>
+        <w:t>passed</w:t>
+      </w:r>
+      <w:proofErr w:type="gramEnd"/>
+      <w:r>
+        <w:t xml:space="preserve"> Wess, a </w:t>
       </w:r>
       <w:r>
         <w:t>streak</w:t>
@@ -342,8 +416,13 @@
     </w:p>
     <w:p>
       <w:r>
-        <w:t>“Everybody run</w:t>
-      </w:r>
+        <w:t xml:space="preserve">“Everybody </w:t>
+      </w:r>
+      <w:proofErr w:type="gramStart"/>
+      <w:r>
+        <w:t>run</w:t>
+      </w:r>
+      <w:proofErr w:type="gramEnd"/>
       <w:r>
         <w:t>!</w:t>
       </w:r>
@@ -394,12 +473,17 @@
         <w:t xml:space="preserve"> </w:t>
       </w:r>
       <w:proofErr w:type="spellStart"/>
+      <w:proofErr w:type="gramStart"/>
       <w:r>
         <w:t>snarles</w:t>
       </w:r>
       <w:proofErr w:type="spellEnd"/>
       <w:r>
-        <w:t xml:space="preserve"> and </w:t>
+        <w:t xml:space="preserve"> and</w:t>
+      </w:r>
+      <w:proofErr w:type="gramEnd"/>
+      <w:r>
+        <w:t xml:space="preserve"> </w:t>
       </w:r>
       <w:proofErr w:type="spellStart"/>
       <w:r>
@@ -407,7 +491,11 @@
       </w:r>
       <w:proofErr w:type="spellEnd"/>
       <w:r>
-        <w:t xml:space="preserve"> growls while </w:t>
+        <w:t xml:space="preserve"> growls </w:t>
+      </w:r>
+      <w:proofErr w:type="gramStart"/>
+      <w:r>
+        <w:t xml:space="preserve">while </w:t>
       </w:r>
       <w:r>
         <w:t xml:space="preserve"> </w:t>
@@ -417,6 +505,7 @@
         <w:t>Klutin</w:t>
       </w:r>
       <w:proofErr w:type="spellEnd"/>
+      <w:proofErr w:type="gramEnd"/>
       <w:r>
         <w:t xml:space="preserve"> and Bangle darted in and out with quick bites at the beasts tail. These we</w:t>
       </w:r>
@@ -440,8 +529,13 @@
       </w:r>
       <w:proofErr w:type="spellEnd"/>
       <w:r>
-        <w:t xml:space="preserve"> would, no doubt have been taken out of the fight early. They can however</w:t>
-      </w:r>
+        <w:t xml:space="preserve"> would, no doubt have been taken out of the fight early. They </w:t>
+      </w:r>
+      <w:proofErr w:type="gramStart"/>
+      <w:r>
+        <w:t>can however</w:t>
+      </w:r>
+      <w:proofErr w:type="gramEnd"/>
       <w:r>
         <w:t xml:space="preserve"> strike with their heads and in the case of a snake as large as </w:t>
       </w:r>
@@ -468,7 +562,15 @@
         <w:t>, it sent him backward several feet and left him stunned</w:t>
       </w:r>
       <w:r>
-        <w:t xml:space="preserve">. When he got to his feet he found Wess still in </w:t>
+        <w:t xml:space="preserve">. When he got to his </w:t>
+      </w:r>
+      <w:proofErr w:type="gramStart"/>
+      <w:r>
+        <w:t>feet</w:t>
+      </w:r>
+      <w:proofErr w:type="gramEnd"/>
+      <w:r>
+        <w:t xml:space="preserve"> he found Wess still in </w:t>
       </w:r>
       <w:proofErr w:type="spellStart"/>
       <w:r>
@@ -484,7 +586,15 @@
       </w:r>
       <w:proofErr w:type="spellEnd"/>
       <w:r>
-        <w:t xml:space="preserve"> in it’s maw up to his haunches and disappearing further and </w:t>
+        <w:t xml:space="preserve"> in it’s maw up to his </w:t>
+      </w:r>
+      <w:proofErr w:type="gramStart"/>
+      <w:r>
+        <w:t>haunches</w:t>
+      </w:r>
+      <w:proofErr w:type="gramEnd"/>
+      <w:r>
+        <w:t xml:space="preserve"> and disappearing further and </w:t>
       </w:r>
       <w:r>
         <w:t xml:space="preserve">Bangle, having </w:t>
@@ -539,7 +649,15 @@
         <w:t>“Everybody</w:t>
       </w:r>
       <w:r>
-        <w:t xml:space="preserve"> stop,” the voice said again.</w:t>
+        <w:t xml:space="preserve"> </w:t>
+      </w:r>
+      <w:proofErr w:type="gramStart"/>
+      <w:r>
+        <w:t>stop</w:t>
+      </w:r>
+      <w:proofErr w:type="gramEnd"/>
+      <w:r>
+        <w:t>,” the voice said again.</w:t>
       </w:r>
     </w:p>
     <w:p>
@@ -552,8 +670,13 @@
       </w:r>
       <w:proofErr w:type="spellEnd"/>
       <w:r>
-        <w:t xml:space="preserve"> surprise, the snake release</w:t>
-      </w:r>
+        <w:t xml:space="preserve"> surprise, the snake </w:t>
+      </w:r>
+      <w:proofErr w:type="gramStart"/>
+      <w:r>
+        <w:t>release</w:t>
+      </w:r>
+      <w:proofErr w:type="gramEnd"/>
       <w:r>
         <w:t xml:space="preserve"> </w:t>
       </w:r>
@@ -651,7 +774,15 @@
     </w:p>
     <w:p>
       <w:r>
-        <w:t xml:space="preserve">“And so I have not,” said </w:t>
+        <w:t xml:space="preserve">“And </w:t>
+      </w:r>
+      <w:proofErr w:type="gramStart"/>
+      <w:r>
+        <w:t>so</w:t>
+      </w:r>
+      <w:proofErr w:type="gramEnd"/>
+      <w:r>
+        <w:t xml:space="preserve"> I have not,” said </w:t>
       </w:r>
       <w:proofErr w:type="spellStart"/>
       <w:r>
@@ -662,7 +793,29 @@
         <w:t>. “</w:t>
       </w:r>
       <w:r>
-        <w:t>The attention I have him was instructional in nature. And so, I trust, is he now instructed.”</w:t>
+        <w:t xml:space="preserve">The attention I </w:t>
+      </w:r>
+      <w:r>
+        <w:t xml:space="preserve">afforded </w:t>
+      </w:r>
+      <w:r>
+        <w:t xml:space="preserve">him was instructional in nature. And </w:t>
+      </w:r>
+      <w:proofErr w:type="gramStart"/>
+      <w:r>
+        <w:t>so</w:t>
+      </w:r>
+      <w:proofErr w:type="gramEnd"/>
+      <w:r>
+        <w:t xml:space="preserve"> he is as you find him. Unhurt and instructed</w:t>
+      </w:r>
+      <w:r>
+        <w:t>.”</w:t>
+      </w:r>
+    </w:p>
+    <w:p>
+      <w:r>
+        <w:t>Wess lay gasping on the ground.</w:t>
       </w:r>
     </w:p>
     <w:p>
@@ -680,13 +833,1237 @@
     </w:p>
     <w:p>
       <w:r>
-        <w:t>“Let me feel,” she said.</w:t>
-      </w:r>
-      <w:r>
-        <w:t xml:space="preserve"> “No broken ribs. That’s good. But listen to me, and listen good. </w:t>
-      </w:r>
-      <w:r>
-        <w:t xml:space="preserve">You stay out of this orchard. </w:t>
+        <w:t xml:space="preserve">“Let me feel,” she </w:t>
+      </w:r>
+      <w:r>
+        <w:t>commanded. She sat Wess up and ran her fingers up and down his ribs</w:t>
+      </w:r>
+      <w:r>
+        <w:t>.</w:t>
+      </w:r>
+      <w:r>
+        <w:t xml:space="preserve"> “No</w:t>
+      </w:r>
+      <w:r>
+        <w:t>thing broken</w:t>
+      </w:r>
+      <w:r>
+        <w:t xml:space="preserve">. That’s good. But listen to </w:t>
+      </w:r>
+      <w:proofErr w:type="gramStart"/>
+      <w:r>
+        <w:t>me, and</w:t>
+      </w:r>
+      <w:proofErr w:type="gramEnd"/>
+      <w:r>
+        <w:t xml:space="preserve"> listen good. </w:t>
+      </w:r>
+      <w:r>
+        <w:t>You stay out of this orchard.</w:t>
+      </w:r>
+      <w:r>
+        <w:t>”</w:t>
+      </w:r>
+    </w:p>
+    <w:p>
+      <w:r>
+        <w:t xml:space="preserve">Manie left and the animals gathered around </w:t>
+      </w:r>
+      <w:r>
+        <w:t xml:space="preserve">the still-gasping </w:t>
+      </w:r>
+      <w:r>
+        <w:t>Wes.</w:t>
+      </w:r>
+      <w:r>
+        <w:t xml:space="preserve"> </w:t>
+      </w:r>
+      <w:r>
+        <w:t>The dogs sniffed him over.</w:t>
+      </w:r>
+    </w:p>
+    <w:p>
+      <w:r>
+        <w:t>“His scent has changed,” sa</w:t>
+      </w:r>
+      <w:r>
+        <w:t xml:space="preserve">id </w:t>
+      </w:r>
+      <w:proofErr w:type="spellStart"/>
+      <w:r>
+        <w:t>Klutin</w:t>
+      </w:r>
+      <w:proofErr w:type="spellEnd"/>
+      <w:r>
+        <w:t>.</w:t>
+      </w:r>
+    </w:p>
+    <w:p>
+      <w:r>
+        <w:t xml:space="preserve">Doe </w:t>
+      </w:r>
+      <w:proofErr w:type="spellStart"/>
+      <w:r>
+        <w:t>andrenaline</w:t>
+      </w:r>
+      <w:proofErr w:type="spellEnd"/>
+      <w:r>
+        <w:t xml:space="preserve">, </w:t>
+      </w:r>
+    </w:p>
+    <w:p>
+      <w:r>
+        <w:t>“Yeah</w:t>
+      </w:r>
+      <w:r>
+        <w:t>,” said Bandigo</w:t>
+      </w:r>
+      <w:r>
+        <w:t>.</w:t>
+      </w:r>
+    </w:p>
+    <w:p>
+      <w:r>
+        <w:t xml:space="preserve">“Are you okay,” asked </w:t>
+      </w:r>
+      <w:r>
+        <w:t>Cereno.</w:t>
+      </w:r>
+    </w:p>
+    <w:p>
+      <w:r>
+        <w:t xml:space="preserve">Pale and clammy, he answered: </w:t>
+      </w:r>
+      <w:r>
+        <w:t>“Yeah. Yeah, I’m fine.”</w:t>
+      </w:r>
+    </w:p>
+    <w:p>
+      <w:r>
+        <w:t>He was not.</w:t>
+      </w:r>
+    </w:p>
+    <w:p>
+      <w:r>
+        <w:t xml:space="preserve">Productivity was hampered by frequent trips to </w:t>
+      </w:r>
+      <w:proofErr w:type="gramStart"/>
+      <w:r>
+        <w:t xml:space="preserve">the </w:t>
+      </w:r>
+      <w:proofErr w:type="spellStart"/>
+      <w:r>
+        <w:t>Fissionburry</w:t>
+      </w:r>
+      <w:proofErr w:type="spellEnd"/>
+      <w:proofErr w:type="gramEnd"/>
+      <w:r>
+        <w:t xml:space="preserve">. Most of his </w:t>
+      </w:r>
+      <w:proofErr w:type="spellStart"/>
+      <w:r>
+        <w:t>procution</w:t>
+      </w:r>
+      <w:proofErr w:type="spellEnd"/>
+      <w:r>
+        <w:t xml:space="preserve"> time he spent looking for things in his mammoth </w:t>
+      </w:r>
+      <w:proofErr w:type="spellStart"/>
+      <w:r>
+        <w:t>fascility</w:t>
+      </w:r>
+      <w:proofErr w:type="spellEnd"/>
+      <w:r>
+        <w:t xml:space="preserve">, and failing to find it, driving off to the </w:t>
+      </w:r>
+      <w:proofErr w:type="spellStart"/>
+      <w:r>
+        <w:t>Fissionbury</w:t>
+      </w:r>
+      <w:proofErr w:type="spellEnd"/>
+      <w:r>
+        <w:t xml:space="preserve"> home improvement center for some screw or </w:t>
+      </w:r>
+      <w:proofErr w:type="spellStart"/>
+      <w:r>
+        <w:t>o-ring</w:t>
+      </w:r>
+      <w:proofErr w:type="spellEnd"/>
+      <w:r>
+        <w:t xml:space="preserve"> which he lost immediately upon returning to his shop and then turning around to buy again. </w:t>
+      </w:r>
+    </w:p>
+    <w:p/>
+    <w:p>
+      <w:r>
+        <w:t xml:space="preserve">Buford’s first prototype, and all versions, thereafter, had a vague resemblance to a common pull-behind seed spreader. It fitted to a tractor on a three-point hitch. It was driven by connection to a </w:t>
+      </w:r>
+      <w:proofErr w:type="spellStart"/>
+      <w:r>
+        <w:t>pto</w:t>
+      </w:r>
+      <w:proofErr w:type="spellEnd"/>
+      <w:r>
+        <w:t xml:space="preserve"> shaft. But underneath the hopper, instead of a simple apparatus for spreading seeds, there was an engine for shelling hazelnuts and separating the nuts from the shells. The shells fell </w:t>
+      </w:r>
+      <w:proofErr w:type="gramStart"/>
+      <w:r>
+        <w:t>out</w:t>
+      </w:r>
+      <w:proofErr w:type="gramEnd"/>
+      <w:r>
+        <w:t xml:space="preserve"> the bottom of the machine. The shelled nuts fell into a chute flanked by two spinning tired wheels that ejected them forcefully out the back.</w:t>
+      </w:r>
+    </w:p>
+    <w:p>
+      <w:r>
+        <w:t xml:space="preserve">Buford did not see the reason for this last innovation. But it was in his father’s </w:t>
+      </w:r>
+      <w:proofErr w:type="gramStart"/>
+      <w:r>
+        <w:t>drawing</w:t>
+      </w:r>
+      <w:proofErr w:type="gramEnd"/>
+      <w:r>
+        <w:t xml:space="preserve"> and he left it in place.</w:t>
+      </w:r>
+    </w:p>
+    <w:p>
+      <w:r>
+        <w:t xml:space="preserve">Buford assembled the device out of odds and ends he had found in the pole barn. The hopper came from a rusty fertilizer spreader that he worked at with a ball peen hammer and an angle grinder then sanded and primed. The engine was from a 1998 Cadillac, which was also in the pole </w:t>
+      </w:r>
+      <w:proofErr w:type="gramStart"/>
+      <w:r>
+        <w:t>pard</w:t>
+      </w:r>
+      <w:proofErr w:type="gramEnd"/>
+      <w:r>
+        <w:t xml:space="preserve"> and which Buford also worked at with an angle grinder and a ball-peen hammer. When built out, it would have a </w:t>
+      </w:r>
+      <w:r>
+        <w:lastRenderedPageBreak/>
+        <w:t>system of blades and rails for securing slicing and splitting the nuts. Buford hadn’t worked this part out yet</w:t>
+      </w:r>
+      <w:r>
+        <w:t>. He had been counting on his brother</w:t>
+      </w:r>
+      <w:r>
+        <w:t xml:space="preserve"> Cletus</w:t>
+      </w:r>
+      <w:r>
+        <w:t xml:space="preserve"> to help him with that, but he refused</w:t>
+      </w:r>
+      <w:r>
+        <w:t xml:space="preserve">. </w:t>
+      </w:r>
+      <w:r>
+        <w:t>Buford</w:t>
+      </w:r>
+      <w:r>
+        <w:t xml:space="preserve"> got the feeding and ejection mechanisms working</w:t>
+      </w:r>
+      <w:r>
+        <w:t xml:space="preserve"> on his own</w:t>
+      </w:r>
+      <w:r>
+        <w:t xml:space="preserve"> and was eager to see hazelnuts fly from the device.</w:t>
+      </w:r>
+    </w:p>
+    <w:p>
+      <w:r>
+        <w:t xml:space="preserve">He connected it to the Farmall </w:t>
+      </w:r>
+      <w:proofErr w:type="spellStart"/>
+      <w:r>
+        <w:t>pto</w:t>
+      </w:r>
+      <w:proofErr w:type="spellEnd"/>
+      <w:r>
+        <w:t xml:space="preserve">, revved it up and shoveled hazelnuts into the hopper with a flat-bottomed spade. That prototype flew apart violently under </w:t>
+      </w:r>
+      <w:proofErr w:type="gramStart"/>
+      <w:r>
+        <w:t>test</w:t>
+      </w:r>
+      <w:proofErr w:type="gramEnd"/>
+      <w:r>
+        <w:t>. Buford required a trip to the emergency room and might have died if the flask in his vest pocket hadn’t dulled the impact of a flying piece of debris.</w:t>
+      </w:r>
+    </w:p>
+    <w:p>
+      <w:r>
+        <w:t>Buford resoldered his flask and continued.</w:t>
+      </w:r>
+    </w:p>
+    <w:p>
+      <w:r>
+        <w:t>Buford woke to find Wesley standing beside his bed. Wesley hadn’t made a sound. He didn’t need to. He was hardwired into Buford and his presence alone was enough to wake him from the soundest of sleep.</w:t>
+      </w:r>
+    </w:p>
+    <w:p/>
+    <w:p>
+      <w:r>
+        <w:t>“Yeah, son?”</w:t>
+      </w:r>
+    </w:p>
+    <w:p>
+      <w:r>
+        <w:t>“Can I sleep with you tonight?”</w:t>
+      </w:r>
+    </w:p>
+    <w:p>
+      <w:r>
+        <w:t>“</w:t>
+      </w:r>
+      <w:proofErr w:type="gramStart"/>
+      <w:r>
+        <w:t>No</w:t>
+      </w:r>
+      <w:proofErr w:type="gramEnd"/>
+      <w:r>
+        <w:t xml:space="preserve"> you can’t</w:t>
+      </w:r>
+      <w:r>
+        <w:t>!</w:t>
+      </w:r>
+      <w:r>
+        <w:t xml:space="preserve"> Go back to bed</w:t>
+      </w:r>
+      <w:r>
+        <w:t>!</w:t>
+      </w:r>
+      <w:r>
+        <w:t>”</w:t>
+      </w:r>
+    </w:p>
+    <w:p>
+      <w:r>
+        <w:t xml:space="preserve">“Dad, please. I don’t </w:t>
+      </w:r>
+      <w:proofErr w:type="spellStart"/>
+      <w:r>
+        <w:t>wanna</w:t>
+      </w:r>
+      <w:proofErr w:type="spellEnd"/>
+      <w:r>
+        <w:t xml:space="preserve"> sleep by myself.”</w:t>
+      </w:r>
+    </w:p>
+    <w:p>
+      <w:r>
+        <w:t>“The dogs are sleeping with you.”</w:t>
+      </w:r>
+    </w:p>
+    <w:p>
+      <w:r>
+        <w:t>“I need you</w:t>
+      </w:r>
+      <w:r>
+        <w:t>.”</w:t>
+      </w:r>
+    </w:p>
+    <w:p>
+      <w:r>
+        <w:t>Buford sat up against his headboard</w:t>
+      </w:r>
+      <w:r>
+        <w:t xml:space="preserve"> and </w:t>
+      </w:r>
+      <w:r>
+        <w:t>stretched an arm toward Wes.</w:t>
+      </w:r>
+    </w:p>
+    <w:p>
+      <w:r>
+        <w:t>“Come here,” he said.</w:t>
+      </w:r>
+    </w:p>
+    <w:p>
+      <w:r>
+        <w:t>He held Wes in an embrace.</w:t>
+      </w:r>
+    </w:p>
+    <w:p>
+      <w:r>
+        <w:t xml:space="preserve">“Now we’ve been over </w:t>
+      </w:r>
+      <w:r>
+        <w:t>and over this. You’re almost 1</w:t>
+      </w:r>
+      <w:r>
+        <w:t>3</w:t>
+      </w:r>
+      <w:r>
+        <w:t xml:space="preserve"> and you</w:t>
+      </w:r>
+      <w:r>
+        <w:t xml:space="preserve"> </w:t>
+      </w:r>
+      <w:proofErr w:type="gramStart"/>
+      <w:r>
+        <w:t>have to</w:t>
+      </w:r>
+      <w:proofErr w:type="gramEnd"/>
+      <w:r>
+        <w:t xml:space="preserve"> </w:t>
+      </w:r>
+      <w:r>
+        <w:t xml:space="preserve">sleep through the night in your own bed. You’ve been doing great </w:t>
+      </w:r>
+      <w:r>
+        <w:t>for a long time</w:t>
+      </w:r>
+      <w:r>
+        <w:t>.</w:t>
+      </w:r>
+      <w:r>
+        <w:t>”</w:t>
+      </w:r>
+    </w:p>
+    <w:p>
+      <w:r>
+        <w:t>“There’s something in my room,” Wes said.</w:t>
+      </w:r>
+      <w:r>
+        <w:t xml:space="preserve"> “It’s a giant snake.”</w:t>
+      </w:r>
+    </w:p>
+    <w:p>
+      <w:r>
+        <w:t>“Son</w:t>
+      </w:r>
+      <w:r>
+        <w:t>,” Buford said, with a pleading sort of tone. He sighed</w:t>
+      </w:r>
+      <w:r>
+        <w:t xml:space="preserve"> and rose in his </w:t>
+      </w:r>
+      <w:r>
+        <w:t xml:space="preserve">boxer briefs. </w:t>
+      </w:r>
+      <w:r>
+        <w:t xml:space="preserve">He found </w:t>
+      </w:r>
+      <w:proofErr w:type="gramStart"/>
+      <w:r>
+        <w:t>a t</w:t>
+      </w:r>
+      <w:proofErr w:type="gramEnd"/>
+      <w:r>
+        <w:t>-shirt on the floor and put it on</w:t>
+      </w:r>
+      <w:r>
+        <w:t>, covering the large ban</w:t>
+      </w:r>
+      <w:r>
+        <w:t>dag</w:t>
+      </w:r>
+      <w:r>
+        <w:t>e overt his chest.</w:t>
+      </w:r>
+    </w:p>
+    <w:p>
+      <w:r>
+        <w:t>“Come on. I’ll lay in your bed until you</w:t>
+      </w:r>
+      <w:r>
+        <w:t>’re</w:t>
+      </w:r>
+      <w:r>
+        <w:t xml:space="preserve"> asleep.”</w:t>
+      </w:r>
+    </w:p>
+    <w:p>
+      <w:r>
+        <w:t>“But when I’m asleep you’ll get up and come back to your own bed</w:t>
+      </w:r>
+      <w:r>
+        <w:t>?</w:t>
+      </w:r>
+      <w:r>
+        <w:t>”</w:t>
+      </w:r>
+    </w:p>
+    <w:p>
+      <w:r>
+        <w:t>“Yeah.”</w:t>
+      </w:r>
+    </w:p>
+    <w:p>
+      <w:r>
+        <w:t>“</w:t>
+      </w:r>
+      <w:proofErr w:type="spellStart"/>
+      <w:r>
+        <w:t>Nevermind</w:t>
+      </w:r>
+      <w:proofErr w:type="spellEnd"/>
+      <w:r>
+        <w:t xml:space="preserve">,” said Wes. </w:t>
+      </w:r>
+      <w:r>
+        <w:t>“I’m good.”</w:t>
+      </w:r>
+    </w:p>
+    <w:p>
+      <w:r>
+        <w:t>“That’s a good boy</w:t>
+      </w:r>
+      <w:r>
+        <w:t xml:space="preserve">.” </w:t>
+      </w:r>
+    </w:p>
+    <w:p>
+      <w:r>
+        <w:lastRenderedPageBreak/>
+        <w:t xml:space="preserve">Buford </w:t>
+      </w:r>
+      <w:r>
+        <w:t>sat on his bed</w:t>
+      </w:r>
+      <w:r>
+        <w:t xml:space="preserve">. </w:t>
+      </w:r>
+      <w:proofErr w:type="gramStart"/>
+      <w:r>
+        <w:t>Consistenc</w:t>
+      </w:r>
+      <w:r>
+        <w:t>y</w:t>
+      </w:r>
+      <w:proofErr w:type="gramEnd"/>
+      <w:r>
+        <w:t xml:space="preserve">, he thought. That’s the hallmark of parenting. All the books and </w:t>
+      </w:r>
+      <w:r>
+        <w:t xml:space="preserve">all the counselors have said that. </w:t>
+      </w:r>
+      <w:r>
+        <w:t xml:space="preserve">They had to be right, even if it didn’t </w:t>
+      </w:r>
+      <w:proofErr w:type="gramStart"/>
+      <w:r>
+        <w:t>seem</w:t>
+      </w:r>
+      <w:proofErr w:type="gramEnd"/>
+      <w:r>
+        <w:t xml:space="preserve"> it.</w:t>
+      </w:r>
+    </w:p>
+    <w:p>
+      <w:r>
+        <w:t xml:space="preserve">Wes disappeared out of the room, </w:t>
+      </w:r>
+      <w:r>
+        <w:t xml:space="preserve">Bangle and </w:t>
+      </w:r>
+      <w:proofErr w:type="spellStart"/>
+      <w:r>
+        <w:t>Klutin</w:t>
+      </w:r>
+      <w:proofErr w:type="spellEnd"/>
+      <w:r>
+        <w:t xml:space="preserve"> trailing behind. Bandigo </w:t>
+      </w:r>
+      <w:r>
+        <w:t xml:space="preserve">lingered at Buford’s side </w:t>
+      </w:r>
+      <w:r>
+        <w:t xml:space="preserve">to investigate the scent that was coming from him. </w:t>
+      </w:r>
+    </w:p>
+    <w:p>
+      <w:pPr>
+        <w:rPr>
+          <w:i/>
+          <w:iCs/>
+        </w:rPr>
+      </w:pPr>
+      <w:r>
+        <w:rPr>
+          <w:i/>
+          <w:iCs/>
+        </w:rPr>
+        <w:t>B</w:t>
+      </w:r>
+      <w:r>
+        <w:rPr>
+          <w:i/>
+          <w:iCs/>
+        </w:rPr>
+        <w:t xml:space="preserve">lackberries on a gravel lane. </w:t>
+      </w:r>
+      <w:r>
+        <w:rPr>
+          <w:i/>
+          <w:iCs/>
+        </w:rPr>
+        <w:br/>
+      </w:r>
+      <w:r>
+        <w:rPr>
+          <w:i/>
+          <w:iCs/>
+        </w:rPr>
+        <w:t>Dust covered and need</w:t>
+      </w:r>
+      <w:r>
+        <w:rPr>
+          <w:i/>
+          <w:iCs/>
+        </w:rPr>
+        <w:t>ing</w:t>
+      </w:r>
+      <w:r>
+        <w:rPr>
+          <w:i/>
+          <w:iCs/>
+        </w:rPr>
+        <w:t xml:space="preserve"> rain</w:t>
+      </w:r>
+      <w:r>
+        <w:rPr>
+          <w:i/>
+          <w:iCs/>
+        </w:rPr>
+        <w:t>.</w:t>
+      </w:r>
+    </w:p>
+    <w:p/>
+    <w:p>
+      <w:r>
+        <w:t xml:space="preserve">Buford </w:t>
+      </w:r>
+      <w:r>
+        <w:t>patted the animal.</w:t>
+      </w:r>
+    </w:p>
+    <w:p>
+      <w:r>
+        <w:t>“I’m okay, boy. Go take care of Wes.”</w:t>
+      </w:r>
+    </w:p>
+    <w:p>
+      <w:r>
+        <w:t xml:space="preserve">Bandigo trotted into Wes’s room </w:t>
+      </w:r>
+      <w:r>
+        <w:t>and</w:t>
+      </w:r>
+      <w:r>
+        <w:t xml:space="preserve"> found </w:t>
+      </w:r>
+      <w:r>
+        <w:t>him</w:t>
+      </w:r>
+      <w:r>
+        <w:t xml:space="preserve"> under the bla</w:t>
+      </w:r>
+      <w:r>
+        <w:t>n</w:t>
+      </w:r>
+      <w:r>
+        <w:t>kets</w:t>
+      </w:r>
+      <w:r>
+        <w:t xml:space="preserve">. </w:t>
+      </w:r>
+      <w:r>
+        <w:t>O</w:t>
+      </w:r>
+      <w:r>
+        <w:t>n top of the</w:t>
+      </w:r>
+      <w:r>
+        <w:t xml:space="preserve"> blankets</w:t>
+      </w:r>
+      <w:r>
+        <w:t xml:space="preserve"> were</w:t>
+      </w:r>
+      <w:r>
+        <w:t xml:space="preserve"> </w:t>
+      </w:r>
+      <w:r>
+        <w:t xml:space="preserve">Bangle and </w:t>
+      </w:r>
+      <w:proofErr w:type="spellStart"/>
+      <w:r>
+        <w:t>Klutin</w:t>
+      </w:r>
+      <w:proofErr w:type="spellEnd"/>
+      <w:r>
+        <w:t xml:space="preserve">. Coiled in the corner </w:t>
+      </w:r>
+      <w:r>
+        <w:t xml:space="preserve">of the room </w:t>
+      </w:r>
+      <w:r>
+        <w:t xml:space="preserve">was the huge figment </w:t>
+      </w:r>
+      <w:r>
+        <w:t xml:space="preserve">of </w:t>
+      </w:r>
+      <w:proofErr w:type="spellStart"/>
+      <w:r>
+        <w:t>Drualissa</w:t>
+      </w:r>
+      <w:proofErr w:type="spellEnd"/>
+      <w:r>
+        <w:t>. She f</w:t>
+      </w:r>
+      <w:r>
+        <w:t>lick</w:t>
+      </w:r>
+      <w:r>
+        <w:t>ed</w:t>
+      </w:r>
+      <w:r>
+        <w:t xml:space="preserve"> her </w:t>
+      </w:r>
+      <w:r>
+        <w:t>tongue</w:t>
+      </w:r>
+      <w:r>
+        <w:t xml:space="preserve"> and </w:t>
+      </w:r>
+      <w:r>
+        <w:t>smi</w:t>
+      </w:r>
+      <w:r>
+        <w:t>led</w:t>
+      </w:r>
+      <w:r>
+        <w:t>.</w:t>
+      </w:r>
+    </w:p>
+    <w:p>
+      <w:r>
+        <w:t xml:space="preserve">A knock at a door. </w:t>
+      </w:r>
+      <w:r>
+        <w:t xml:space="preserve">Captain </w:t>
+      </w:r>
+      <w:r>
+        <w:t>Beauregard</w:t>
+      </w:r>
+      <w:r>
+        <w:t xml:space="preserve"> checked the time on his phone</w:t>
+      </w:r>
+      <w:r>
+        <w:t xml:space="preserve"> and turned on a lamp. He rose from his bead and trudged to the door in his civil war period undergarments. </w:t>
+      </w:r>
+      <w:r>
+        <w:t>Buford and Wes.</w:t>
+      </w:r>
+    </w:p>
+    <w:p>
+      <w:r>
+        <w:t>“Wes says there’s a giant snake in his room</w:t>
+      </w:r>
+      <w:r>
+        <w:t xml:space="preserve">,” said Buford. “We need you to come with your service revolver and maybe a </w:t>
+      </w:r>
+      <w:r>
+        <w:t>Gatlin</w:t>
+      </w:r>
+      <w:r>
+        <w:t xml:space="preserve"> </w:t>
+      </w:r>
+      <w:r>
+        <w:t>gun if you have one handy.”</w:t>
+      </w:r>
+    </w:p>
+    <w:p>
+      <w:r>
+        <w:t xml:space="preserve">“It’s two </w:t>
+      </w:r>
+      <w:proofErr w:type="gramStart"/>
+      <w:r>
+        <w:t>a.m.”</w:t>
+      </w:r>
+      <w:proofErr w:type="gramEnd"/>
+      <w:r>
+        <w:t xml:space="preserve"> said </w:t>
+      </w:r>
+      <w:r>
+        <w:t>Captain Beauregard. He shut the door and latched it.</w:t>
+      </w:r>
+    </w:p>
+    <w:p>
+      <w:proofErr w:type="gramStart"/>
+      <w:r>
+        <w:t>Deacon Dan</w:t>
+      </w:r>
+      <w:proofErr w:type="gramEnd"/>
+      <w:r>
+        <w:t xml:space="preserve"> </w:t>
+      </w:r>
+      <w:r>
+        <w:t>was equally unhelpful when they roused him.</w:t>
+      </w:r>
+    </w:p>
+    <w:p>
+      <w:r>
+        <w:t>“There’s not a giant snake in his room.”</w:t>
+      </w:r>
+    </w:p>
+    <w:p>
+      <w:r>
+        <w:t>“</w:t>
+      </w:r>
+      <w:r>
+        <w:t xml:space="preserve">No, </w:t>
+      </w:r>
+      <w:r>
+        <w:t>there’s no</w:t>
+      </w:r>
+      <w:r>
+        <w:t>t a giant snake in his room.</w:t>
+      </w:r>
+      <w:r>
+        <w:t xml:space="preserve"> That’s an important point here. </w:t>
+      </w:r>
+      <w:r>
+        <w:t>But Wes thinks there’s a giant snake in his room</w:t>
+      </w:r>
+      <w:r>
+        <w:t>.”</w:t>
+      </w:r>
+    </w:p>
+    <w:p>
+      <w:r>
+        <w:t>“Just go in there and show him there’s no giant snake.”</w:t>
+      </w:r>
+    </w:p>
+    <w:p>
+      <w:r>
+        <w:t>“Wes won’t let me go in there. Not without armed backup.”</w:t>
+      </w:r>
+    </w:p>
+    <w:p>
+      <w:r>
+        <w:t xml:space="preserve">“Won’t let you? You two </w:t>
+      </w:r>
+      <w:proofErr w:type="gramStart"/>
+      <w:r>
+        <w:t>have to</w:t>
+      </w:r>
+      <w:proofErr w:type="gramEnd"/>
+      <w:r>
+        <w:t xml:space="preserve"> work out which one of you is the parent</w:t>
+      </w:r>
+      <w:r>
+        <w:t>.”</w:t>
+      </w:r>
+    </w:p>
+    <w:p>
+      <w:r>
+        <w:t>Door shut and latched.</w:t>
+      </w:r>
+    </w:p>
+    <w:p>
+      <w:r>
+        <w:t xml:space="preserve">They </w:t>
+      </w:r>
+      <w:r>
+        <w:t>drove</w:t>
+      </w:r>
+      <w:r>
+        <w:t xml:space="preserve"> on the road to Cletus’s trailer. Taking the track across the farm in the Willis seemed </w:t>
+      </w:r>
+      <w:r>
+        <w:t>too exposed</w:t>
+      </w:r>
+      <w:r>
+        <w:t xml:space="preserve"> on this night. The headlights woke </w:t>
+      </w:r>
+      <w:proofErr w:type="gramStart"/>
+      <w:r>
+        <w:t>Cletus</w:t>
+      </w:r>
+      <w:proofErr w:type="gramEnd"/>
+      <w:r>
+        <w:t xml:space="preserve"> and they didn’t have to knock.</w:t>
+      </w:r>
+    </w:p>
+    <w:p>
+      <w:r>
+        <w:t>“</w:t>
+      </w:r>
+      <w:r>
+        <w:t>I know dad’s shotgun is locked up over here with you. Just bring it</w:t>
+      </w:r>
+      <w:r>
+        <w:t xml:space="preserve"> and we’ll look through Wes’s room for giant snakes.”</w:t>
+      </w:r>
+    </w:p>
+    <w:p>
+      <w:r>
+        <w:t>“There’s no</w:t>
+      </w:r>
+      <w:r>
+        <w:t xml:space="preserve">t </w:t>
+      </w:r>
+      <w:proofErr w:type="spellStart"/>
+      <w:r>
+        <w:t>gonna</w:t>
+      </w:r>
+      <w:proofErr w:type="spellEnd"/>
+      <w:r>
+        <w:t xml:space="preserve"> be </w:t>
+      </w:r>
+      <w:proofErr w:type="gramStart"/>
+      <w:r>
+        <w:t xml:space="preserve">a </w:t>
+      </w:r>
+      <w:r>
+        <w:t xml:space="preserve"> giant</w:t>
+      </w:r>
+      <w:proofErr w:type="gramEnd"/>
+      <w:r>
+        <w:t xml:space="preserve"> …”</w:t>
+      </w:r>
+    </w:p>
+    <w:p>
+      <w:r>
+        <w:t xml:space="preserve">“I </w:t>
+      </w:r>
+      <w:r>
+        <w:t>know there’s no</w:t>
+      </w:r>
+      <w:r>
+        <w:t xml:space="preserve">t </w:t>
+      </w:r>
+      <w:proofErr w:type="spellStart"/>
+      <w:r>
+        <w:t>gonna</w:t>
+      </w:r>
+      <w:proofErr w:type="spellEnd"/>
+      <w:r>
+        <w:t xml:space="preserve"> be a</w:t>
+      </w:r>
+      <w:r>
+        <w:t xml:space="preserve"> giant snake.</w:t>
+      </w:r>
+      <w:r>
+        <w:t xml:space="preserve"> </w:t>
+      </w:r>
+      <w:r>
+        <w:t>But Wes needs us to take it seriously that there</w:t>
+      </w:r>
+      <w:r>
+        <w:t xml:space="preserve"> might be</w:t>
+      </w:r>
+      <w:r>
+        <w:t xml:space="preserve"> a giant snake</w:t>
+      </w:r>
+      <w:r>
+        <w:t>. S</w:t>
+      </w:r>
+      <w:r>
+        <w:t xml:space="preserve">o just ride with me over to the </w:t>
+      </w:r>
+      <w:r>
+        <w:t>farmhouse</w:t>
+      </w:r>
+      <w:r>
+        <w:t xml:space="preserve"> and let’s show him that we</w:t>
+      </w:r>
+      <w:r>
+        <w:t xml:space="preserve">’ve got his back if there </w:t>
+      </w:r>
+      <w:proofErr w:type="gramStart"/>
+      <w:r>
+        <w:t>is.</w:t>
+      </w:r>
+      <w:r>
+        <w:t>”</w:t>
+      </w:r>
+      <w:proofErr w:type="gramEnd"/>
+    </w:p>
+    <w:p>
+      <w:r>
+        <w:lastRenderedPageBreak/>
+        <w:t xml:space="preserve">“Well, I </w:t>
+      </w:r>
+      <w:r>
+        <w:t>would</w:t>
+      </w:r>
+      <w:r>
+        <w:t xml:space="preserve"> have his back if there </w:t>
+      </w:r>
+      <w:r>
+        <w:t>was</w:t>
+      </w:r>
+      <w:r>
+        <w:t xml:space="preserve">. But there </w:t>
+      </w:r>
+      <w:proofErr w:type="spellStart"/>
+      <w:r>
+        <w:t>ain</w:t>
+      </w:r>
+      <w:r>
+        <w:t>’</w:t>
+      </w:r>
+      <w:r>
+        <w:t>t</w:t>
+      </w:r>
+      <w:proofErr w:type="spellEnd"/>
+      <w:r>
+        <w:t>. You can sleep on the couch if your too drunk to drive.”</w:t>
+      </w:r>
+    </w:p>
+    <w:p>
+      <w:r>
+        <w:t>Cletus shut the door but didn’t latch it.</w:t>
+      </w:r>
+    </w:p>
+    <w:p>
+      <w:r>
+        <w:t>Mosey insisted that Cletus help Buford with his machine, so he did, provided he would not be required to kick or stomp anything and there would be no heavy lifting. He devised the innards of the shelling engine and set about work with blades and soldering iron.</w:t>
+      </w:r>
+    </w:p>
+    <w:p>
+      <w:r>
+        <w:t>While Cletus worked on the machine, Bufo</w:t>
+      </w:r>
+      <w:r>
+        <w:t xml:space="preserve">rd, a big-picture man anyway, </w:t>
+      </w:r>
+      <w:r>
+        <w:t>bega</w:t>
+      </w:r>
+      <w:r>
+        <w:t xml:space="preserve">n laying the groundwork for production. Afterall, it wasn’t </w:t>
+      </w:r>
+      <w:r>
+        <w:t xml:space="preserve">a single device that was going </w:t>
+      </w:r>
+      <w:proofErr w:type="gramStart"/>
+      <w:r>
+        <w:t xml:space="preserve">to </w:t>
+      </w:r>
+      <w:r>
+        <w:t>.</w:t>
+      </w:r>
+      <w:proofErr w:type="gramEnd"/>
+      <w:r>
+        <w:t xml:space="preserve"> Clearly Horace P. Hooper had something bigger in mind than a single orchard and a single </w:t>
+      </w:r>
+      <w:r>
+        <w:t xml:space="preserve">machine. No. Franchising. That was what </w:t>
+      </w:r>
+      <w:r>
+        <w:t xml:space="preserve">Horace P. Hooper had in mind. </w:t>
+      </w:r>
+      <w:r>
+        <w:t>Small farms, small orchards. Ho</w:t>
+      </w:r>
+      <w:r>
+        <w:t>o</w:t>
+      </w:r>
+      <w:r>
+        <w:t>per’s</w:t>
+      </w:r>
+      <w:r>
+        <w:t xml:space="preserve"> machine. Many of them.</w:t>
+      </w:r>
+    </w:p>
+    <w:p>
+      <w:r>
+        <w:t xml:space="preserve">Ervine Carter had agreed heartily. Getting the machine built and working was the easy part. </w:t>
+      </w:r>
+      <w:r>
+        <w:t xml:space="preserve">He could leave that to Cletus. </w:t>
+      </w:r>
+      <w:r>
+        <w:t xml:space="preserve">Buford needed to devote his considerable creativity and talent to </w:t>
+      </w:r>
+      <w:r>
+        <w:t>facilities and production. And Ervine was glad to help.</w:t>
+      </w:r>
+      <w:r>
+        <w:t xml:space="preserve"> He had </w:t>
+      </w:r>
+      <w:r>
+        <w:t>many connections in the</w:t>
+      </w:r>
+      <w:r>
+        <w:t xml:space="preserve"> </w:t>
+      </w:r>
+      <w:r>
+        <w:t>industrial start-up world</w:t>
+      </w:r>
+      <w:r>
+        <w:t xml:space="preserve">. He knew just who to call and just what to ask for. </w:t>
+      </w:r>
+      <w:r>
+        <w:t>As always, h</w:t>
+      </w:r>
+      <w:r>
+        <w:t xml:space="preserve">is commission would be </w:t>
+      </w:r>
+      <w:r>
+        <w:t>a</w:t>
+      </w:r>
+      <w:r>
+        <w:t>t a</w:t>
+      </w:r>
+      <w:r>
+        <w:t xml:space="preserve"> best friend’s rate.</w:t>
+      </w:r>
+    </w:p>
+    <w:p>
+      <w:r>
+        <w:t xml:space="preserve">The shop makeover </w:t>
+      </w:r>
+      <w:r>
+        <w:t>occurred around</w:t>
+      </w:r>
+      <w:r>
+        <w:t xml:space="preserve"> Cletus. Buford</w:t>
+      </w:r>
+      <w:r>
+        <w:t xml:space="preserve"> moved</w:t>
+      </w:r>
+      <w:r>
+        <w:t xml:space="preserve"> </w:t>
+      </w:r>
+      <w:r>
+        <w:t xml:space="preserve">research and development – Cletus </w:t>
+      </w:r>
+      <w:r>
+        <w:t>and a few parts and tools -- i</w:t>
+      </w:r>
+      <w:r>
+        <w:t xml:space="preserve">nto the hay loft while </w:t>
+      </w:r>
+      <w:r>
+        <w:t xml:space="preserve">contractors </w:t>
+      </w:r>
+      <w:r>
+        <w:t>refinished and painted</w:t>
+      </w:r>
+      <w:r>
+        <w:t xml:space="preserve"> the concrete floors</w:t>
+      </w:r>
+      <w:r>
+        <w:t>.</w:t>
+      </w:r>
+      <w:r>
+        <w:t xml:space="preserve"> That </w:t>
+      </w:r>
+      <w:proofErr w:type="gramStart"/>
+      <w:r>
+        <w:t>done</w:t>
+      </w:r>
+      <w:proofErr w:type="gramEnd"/>
+      <w:r>
+        <w:t xml:space="preserve">, Buford had </w:t>
+      </w:r>
+      <w:r>
+        <w:t xml:space="preserve">some industrial caging and railing installed to </w:t>
+      </w:r>
+      <w:r>
+        <w:t>separate various activities</w:t>
+      </w:r>
+      <w:r>
+        <w:t xml:space="preserve"> of enterpri</w:t>
+      </w:r>
+      <w:r>
+        <w:t>s</w:t>
+      </w:r>
+      <w:r>
+        <w:t xml:space="preserve">e into modular units. </w:t>
+      </w:r>
+      <w:r>
+        <w:t xml:space="preserve">When that was finished, </w:t>
+      </w:r>
+      <w:r>
+        <w:t xml:space="preserve">Cletus took his place in </w:t>
+      </w:r>
+      <w:r>
+        <w:t xml:space="preserve">the </w:t>
+      </w:r>
+      <w:r>
+        <w:t xml:space="preserve">R&amp;D pod -- </w:t>
+      </w:r>
+      <w:r>
+        <w:t xml:space="preserve">a </w:t>
+      </w:r>
+      <w:proofErr w:type="gramStart"/>
+      <w:r>
+        <w:t>ten by ten</w:t>
+      </w:r>
+      <w:proofErr w:type="gramEnd"/>
+      <w:r>
+        <w:t xml:space="preserve"> cage</w:t>
+      </w:r>
+      <w:r>
+        <w:t xml:space="preserve"> with a </w:t>
+      </w:r>
+      <w:r>
+        <w:t>work bench. Cletus added a hammock, a mini-fridge and a flat screen tv.</w:t>
+      </w:r>
+    </w:p>
+    <w:p>
+      <w:r>
+        <w:t xml:space="preserve">Delivery trucks began to </w:t>
+      </w:r>
+      <w:proofErr w:type="gramStart"/>
+      <w:r>
+        <w:t>arrive</w:t>
+      </w:r>
+      <w:proofErr w:type="gramEnd"/>
+      <w:r>
+        <w:t xml:space="preserve"> and equipment sprang up on the floor.</w:t>
+      </w:r>
+      <w:r>
+        <w:t xml:space="preserve"> </w:t>
+      </w:r>
+      <w:r>
+        <w:t>Three phase converters, b</w:t>
+      </w:r>
+      <w:r>
+        <w:t>ehemothic compressors, a 3-d printer, and the prize, a vertica</w:t>
+      </w:r>
+      <w:r>
+        <w:t>l</w:t>
+      </w:r>
+      <w:r>
+        <w:t xml:space="preserve"> machining center which was the size of a small camp trailer and could change </w:t>
+      </w:r>
+      <w:proofErr w:type="spellStart"/>
+      <w:proofErr w:type="gramStart"/>
+      <w:r>
+        <w:t>it’s</w:t>
+      </w:r>
+      <w:proofErr w:type="spellEnd"/>
+      <w:proofErr w:type="gramEnd"/>
+      <w:r>
+        <w:t xml:space="preserve"> own tools and had a plexiglass doors through which an observer could watch the machine create gear boxes, automotive knuckles and cylinder heads without fear of getting splashed by cutting oil or hit with flying debris. The machine was </w:t>
+      </w:r>
+      <w:proofErr w:type="spellStart"/>
+      <w:r>
+        <w:t>capapble</w:t>
+      </w:r>
+      <w:proofErr w:type="spellEnd"/>
+      <w:r>
+        <w:t xml:space="preserve"> of creating die molds and </w:t>
+      </w:r>
+      <w:proofErr w:type="gramStart"/>
+      <w:r>
+        <w:t>of  cylindrical</w:t>
+      </w:r>
+      <w:proofErr w:type="gramEnd"/>
+      <w:r>
+        <w:t xml:space="preserve"> interpolation.</w:t>
+      </w:r>
+    </w:p>
+    <w:p/>
+    <w:p>
+      <w:r>
+        <w:t>Ervine Carter, friend that he was, had gotten Buford remarkable prices and had secured for him very favorable financing terms. Buford stood patiently beside Mosey as she signed the papers, his arms crossed, thumb absently batting at the flask he kept in his vest pocket.</w:t>
       </w:r>
     </w:p>
     <w:p/>
@@ -694,37 +2071,1086 @@
     <w:p/>
     <w:p/>
     <w:p/>
+    <w:p>
+      <w:r>
+        <w:t>“This can’t continue</w:t>
+      </w:r>
+      <w:r>
+        <w:t>,” said Floydarina</w:t>
+      </w:r>
+      <w:r>
+        <w:t>. “We have to kill that snake.”</w:t>
+      </w:r>
+    </w:p>
+    <w:p>
+      <w:r>
+        <w:lastRenderedPageBreak/>
+        <w:t xml:space="preserve">“Killing the </w:t>
+      </w:r>
+      <w:r>
+        <w:t>snake won’t hurt,” agreed</w:t>
+      </w:r>
+      <w:r>
+        <w:t xml:space="preserve"> the crow. “But it’s not the solution. That snake has squeezed her way into the boy</w:t>
+      </w:r>
+      <w:r>
+        <w:t>’</w:t>
+      </w:r>
+      <w:r>
+        <w:t>s bones. Even when it’s gone</w:t>
+      </w:r>
+      <w:r>
+        <w:t xml:space="preserve"> from the woods it’ll still be in his bones.”</w:t>
+      </w:r>
+    </w:p>
+    <w:p>
+      <w:r>
+        <w:t xml:space="preserve">“What can we do?” asked </w:t>
+      </w:r>
+      <w:r>
+        <w:t>Cereno.</w:t>
+      </w:r>
+    </w:p>
+    <w:p>
+      <w:r>
+        <w:t>The old crow considered a moment.</w:t>
+      </w:r>
+    </w:p>
+    <w:p>
+      <w:r>
+        <w:t>“</w:t>
+      </w:r>
+      <w:r>
+        <w:t>You might try going to water,” he said.</w:t>
+      </w:r>
+    </w:p>
+    <w:p>
+      <w:r>
+        <w:t>“Go to water?”</w:t>
+      </w:r>
+    </w:p>
+    <w:p>
+      <w:r>
+        <w:t>“Maybe. Th</w:t>
+      </w:r>
+      <w:r>
+        <w:t>e</w:t>
+      </w:r>
+      <w:r>
+        <w:t xml:space="preserve"> people who used to live here had a </w:t>
+      </w:r>
+      <w:r>
+        <w:t>cleansing ritual</w:t>
+      </w:r>
+      <w:r>
+        <w:t xml:space="preserve"> they performed before and after going to battle</w:t>
+      </w:r>
+      <w:r>
+        <w:t>.</w:t>
+      </w:r>
+      <w:r>
+        <w:t xml:space="preserve"> </w:t>
+      </w:r>
+      <w:r>
+        <w:t xml:space="preserve">Some </w:t>
+      </w:r>
+      <w:proofErr w:type="gramStart"/>
+      <w:r>
+        <w:t>did</w:t>
+      </w:r>
+      <w:proofErr w:type="gramEnd"/>
+      <w:r>
+        <w:t xml:space="preserve"> it every day. </w:t>
+      </w:r>
+      <w:r>
+        <w:t>It set them at peace with themselves</w:t>
+      </w:r>
+      <w:r>
+        <w:t xml:space="preserve"> and their circumstances</w:t>
+      </w:r>
+      <w:r>
+        <w:t>. Different people have their own appro</w:t>
+      </w:r>
+      <w:r>
+        <w:t xml:space="preserve">aches. Young Wess here, he may follow the customs and practices of his own kind. </w:t>
+      </w:r>
+      <w:r>
+        <w:t>Crystal meth, I think they call it.</w:t>
+      </w:r>
+      <w:r>
+        <w:t>”</w:t>
+      </w:r>
+    </w:p>
     <w:p/>
     <w:p>
       <w:r>
-        <w:t xml:space="preserve">His father’s old workshop cleared of </w:t>
-      </w:r>
-      <w:r>
-        <w:t xml:space="preserve">20 years of stored material, Buford set about </w:t>
-      </w:r>
-      <w:r>
-        <w:t xml:space="preserve">bringing his father’s dream to life and </w:t>
-      </w:r>
-      <w:r>
-        <w:t>converting it to a facility capable of bringing his father’s vision to life. He resurfaced and painted the concrete floors, installed caging to</w:t>
-      </w:r>
-      <w:r>
-        <w:t xml:space="preserve"> separate various sections of his shop from one another, brought in remarkably complex computerized </w:t>
-      </w:r>
-      <w:r>
-        <w:t>machining equipment and</w:t>
-      </w:r>
-      <w:r>
-        <w:t xml:space="preserve">. Longtime family friend </w:t>
-      </w:r>
-      <w:r>
-        <w:t xml:space="preserve">and confidant </w:t>
-      </w:r>
-      <w:r>
-        <w:t xml:space="preserve">Ervine Carter had secured for Buford the very best of pricing and financing terms and </w:t>
-      </w:r>
-      <w:r>
-        <w:t>Buford stood patiently beside Mosey with his arms crossed and batted at the flask</w:t>
+        <w:t>The animals</w:t>
+      </w:r>
+      <w:r>
+        <w:t xml:space="preserve"> </w:t>
+      </w:r>
+      <w:r>
+        <w:t>fell into a</w:t>
+      </w:r>
+      <w:r>
+        <w:t xml:space="preserve"> </w:t>
+      </w:r>
+      <w:proofErr w:type="spellStart"/>
+      <w:r>
+        <w:t>distrought</w:t>
+      </w:r>
+      <w:proofErr w:type="spellEnd"/>
+      <w:r>
+        <w:t xml:space="preserve"> </w:t>
+      </w:r>
+      <w:proofErr w:type="spellStart"/>
+      <w:r>
+        <w:t>clamour</w:t>
+      </w:r>
+      <w:proofErr w:type="spellEnd"/>
+      <w:r>
+        <w:t xml:space="preserve"> </w:t>
+      </w:r>
+      <w:r>
+        <w:t xml:space="preserve">of </w:t>
+      </w:r>
+      <w:r>
+        <w:t xml:space="preserve">yips, screeches, snarls and such hisses as a turtle </w:t>
+      </w:r>
+      <w:r>
+        <w:t>can make.</w:t>
+      </w:r>
+      <w:r>
+        <w:t xml:space="preserve"> </w:t>
+      </w:r>
+    </w:p>
+    <w:p>
+      <w:r>
+        <w:t>“No! Not our Wes!”</w:t>
+      </w:r>
+    </w:p>
+    <w:p>
+      <w:r>
+        <w:t xml:space="preserve">“Then to the water we go,” said </w:t>
+      </w:r>
+      <w:r>
+        <w:t xml:space="preserve">the </w:t>
+      </w:r>
+      <w:r>
+        <w:t>crow</w:t>
+      </w:r>
+      <w:r>
+        <w:t>. “Come!”</w:t>
+      </w:r>
+    </w:p>
+    <w:p>
+      <w:r>
+        <w:t xml:space="preserve">“Here </w:t>
+      </w:r>
+      <w:r>
+        <w:t>the old people sang a song. The Long Man</w:t>
+      </w:r>
+      <w:r>
+        <w:t xml:space="preserve"> taught me this song and I </w:t>
+      </w:r>
+      <w:proofErr w:type="spellStart"/>
+      <w:r>
+        <w:t>tought</w:t>
+      </w:r>
+      <w:proofErr w:type="spellEnd"/>
+      <w:r>
+        <w:t xml:space="preserve"> it to them.”</w:t>
+      </w:r>
+    </w:p>
+    <w:p>
+      <w:r>
+        <w:t>“And you’ll teach us this song?”</w:t>
+      </w:r>
+      <w:r>
+        <w:t xml:space="preserve"> asked Wes.</w:t>
+      </w:r>
+    </w:p>
+    <w:p>
+      <w:r>
+        <w:t>“No, that one was for them and it’s theirs to share or keep as they please</w:t>
+      </w:r>
+      <w:r>
+        <w:t>. You will have your own song to keep or share</w:t>
+      </w:r>
+      <w:r>
+        <w:t xml:space="preserve"> as </w:t>
+      </w:r>
+      <w:r>
+        <w:rPr>
+          <w:i/>
+          <w:iCs/>
+        </w:rPr>
+        <w:t>you</w:t>
+      </w:r>
+      <w:r>
+        <w:t xml:space="preserve"> please.”</w:t>
+      </w:r>
+    </w:p>
+    <w:p>
+      <w:r>
+        <w:t>“</w:t>
+      </w:r>
+      <w:r>
+        <w:t>It’s hard to get a song out of the long man anymore. He’s mostly quiet these days</w:t>
+      </w:r>
+      <w:r>
+        <w:t>.</w:t>
+      </w:r>
+      <w:r>
+        <w:t xml:space="preserve"> Don’t worry. The magic isn’t in the song. It’s in the singing. </w:t>
+      </w:r>
+      <w:r>
+        <w:t>This kind of healing</w:t>
+      </w:r>
+      <w:r>
+        <w:t xml:space="preserve"> is something we do together.</w:t>
+      </w:r>
+      <w:r>
+        <w:t xml:space="preserve"> Now </w:t>
+      </w:r>
+      <w:r>
+        <w:t>into the water!</w:t>
+      </w:r>
+      <w:r>
+        <w:t>”</w:t>
+      </w:r>
+    </w:p>
+    <w:p/>
+    <w:p/>
+    <w:p>
+      <w:r>
+        <w:t xml:space="preserve">They followed the seer to </w:t>
+      </w:r>
+      <w:r>
+        <w:t>the swimming hole</w:t>
+      </w:r>
+      <w:r>
+        <w:t xml:space="preserve">. </w:t>
+      </w:r>
+      <w:r>
+        <w:t xml:space="preserve">Here, the creek poured rapidly over a </w:t>
+      </w:r>
+      <w:r>
+        <w:t xml:space="preserve">shelf and formed a pool beneath a large undercut rock </w:t>
+      </w:r>
+      <w:r>
+        <w:t xml:space="preserve">from which generations of Hoopers had </w:t>
+      </w:r>
+      <w:r>
+        <w:t xml:space="preserve">jumped some 12 feet into the deep water below. After the pool was </w:t>
+      </w:r>
+      <w:r>
+        <w:t>shallow, rocky shoal where all but Cereno could easily cross to the other side.</w:t>
+      </w:r>
+    </w:p>
+    <w:p/>
+    <w:p>
+      <w:r>
+        <w:t xml:space="preserve">The crow perched on </w:t>
+      </w:r>
+      <w:r>
+        <w:t>the jump rock and directed Wes and the animals to the opposite side of the creek.</w:t>
+      </w:r>
+    </w:p>
+    <w:p>
+      <w:r>
+        <w:t xml:space="preserve">“Someone </w:t>
+      </w:r>
+      <w:proofErr w:type="gramStart"/>
+      <w:r>
+        <w:t>help</w:t>
+      </w:r>
+      <w:proofErr w:type="gramEnd"/>
+      <w:r>
+        <w:t xml:space="preserve"> the turtle</w:t>
+      </w:r>
+      <w:r>
+        <w:t xml:space="preserve">,” he said. “You </w:t>
+      </w:r>
+      <w:proofErr w:type="gramStart"/>
+      <w:r>
+        <w:t>have to</w:t>
+      </w:r>
+      <w:proofErr w:type="gramEnd"/>
+      <w:r>
+        <w:t xml:space="preserve"> enter from the east. That part is very important.”</w:t>
+      </w:r>
+    </w:p>
+    <w:p>
+      <w:r>
+        <w:t xml:space="preserve">“Do I have to </w:t>
+      </w:r>
+      <w:r>
+        <w:t>do the ritual, too?” asked Cereno.</w:t>
+      </w:r>
+    </w:p>
+    <w:p>
+      <w:r>
+        <w:t>“No</w:t>
+      </w:r>
+      <w:r>
+        <w:t xml:space="preserve">. </w:t>
+      </w:r>
+      <w:r>
+        <w:t xml:space="preserve">You can respectfully observe. But rituals do the </w:t>
+      </w:r>
+      <w:proofErr w:type="gramStart"/>
+      <w:r>
+        <w:t>most good</w:t>
+      </w:r>
+      <w:proofErr w:type="gramEnd"/>
+      <w:r>
+        <w:t xml:space="preserve"> when </w:t>
+      </w:r>
+      <w:r>
+        <w:t xml:space="preserve">the whole of the village participates. </w:t>
+      </w:r>
+      <w:r>
+        <w:t>And you animals are Wes’s village now.”</w:t>
+      </w:r>
+    </w:p>
+    <w:p>
+      <w:r>
+        <w:lastRenderedPageBreak/>
+        <w:t>“Come on,” said Wes, scooping Cereno up.</w:t>
+      </w:r>
+    </w:p>
+    <w:p>
+      <w:r>
+        <w:t>The dogs capered easily across the shoal, Wess carried Cereno</w:t>
+      </w:r>
+      <w:r>
+        <w:t xml:space="preserve">. </w:t>
+      </w:r>
+      <w:proofErr w:type="spellStart"/>
+      <w:r>
+        <w:t>Chickpokalypse</w:t>
+      </w:r>
+      <w:proofErr w:type="spellEnd"/>
+      <w:r>
+        <w:t xml:space="preserve"> hopped and fluttered from rock to rock and </w:t>
+      </w:r>
+      <w:r>
+        <w:t>Reggie glided from the jump rock to the opposite side of the creek. When they were ass</w:t>
+      </w:r>
+      <w:r>
+        <w:t>embled, the crow flew down to his side of the creek and be</w:t>
+      </w:r>
+    </w:p>
+    <w:p/>
+    <w:p>
+      <w:r>
+        <w:t xml:space="preserve">“And it’ll get </w:t>
+      </w:r>
+      <w:proofErr w:type="spellStart"/>
+      <w:r>
+        <w:t>Drualissa</w:t>
+      </w:r>
+      <w:proofErr w:type="spellEnd"/>
+      <w:r>
+        <w:t xml:space="preserve"> out of Wes’s bones?”</w:t>
+      </w:r>
+    </w:p>
+    <w:p>
+      <w:r>
+        <w:t>“</w:t>
+      </w:r>
+      <w:r>
+        <w:t xml:space="preserve">In time, maybe. But not all at once. </w:t>
+      </w:r>
+      <w:r>
+        <w:t xml:space="preserve"> </w:t>
+      </w:r>
+    </w:p>
+    <w:p>
+      <w:r>
+        <w:t>“</w:t>
+      </w:r>
+      <w:r>
+        <w:t xml:space="preserve">No. That song </w:t>
+      </w:r>
+      <w:r>
+        <w:t xml:space="preserve">is for the before people and they keep it. We will make our own healing song and </w:t>
+      </w:r>
+      <w:r>
+        <w:t>the before people will keep theirs.”</w:t>
+      </w:r>
+    </w:p>
+    <w:p>
+      <w:r>
+        <w:t xml:space="preserve">Crows are not </w:t>
+      </w:r>
+      <w:proofErr w:type="gramStart"/>
+      <w:r>
+        <w:t>song birds</w:t>
+      </w:r>
+      <w:proofErr w:type="gramEnd"/>
+      <w:r>
+        <w:t xml:space="preserve">. Not by any stretch. </w:t>
+      </w:r>
+    </w:p>
+    <w:p/>
+    <w:p>
+      <w:r>
+        <w:t>Long man, he lay</w:t>
+      </w:r>
+      <w:r>
+        <w:t>.</w:t>
+      </w:r>
+      <w:r>
+        <w:br/>
+        <w:t>He lay East</w:t>
+      </w:r>
+      <w:r>
+        <w:t>,</w:t>
+      </w:r>
+      <w:r>
+        <w:br/>
+      </w:r>
+      <w:r>
+        <w:t xml:space="preserve"> red</w:t>
+      </w:r>
+      <w:r>
+        <w:t xml:space="preserve"> </w:t>
+      </w:r>
+      <w:r>
+        <w:t>(success, triumph)</w:t>
+      </w:r>
+      <w:r>
+        <w:br/>
+      </w:r>
+      <w:r>
+        <w:t>Long man he lay,</w:t>
+      </w:r>
+      <w:r>
+        <w:br/>
+        <w:t xml:space="preserve">He lay </w:t>
+      </w:r>
+      <w:r>
+        <w:t>south,</w:t>
+      </w:r>
+      <w:r>
+        <w:br/>
+        <w:t>white</w:t>
+      </w:r>
+      <w:r>
+        <w:t xml:space="preserve"> (salt?</w:t>
+      </w:r>
+      <w:r>
+        <w:t xml:space="preserve"> Happiness, peace</w:t>
+      </w:r>
+      <w:r>
+        <w:t>)</w:t>
+      </w:r>
+      <w:r>
+        <w:br/>
+        <w:t>Long man he lay,</w:t>
+      </w:r>
+      <w:r>
+        <w:br/>
+        <w:t>he lay</w:t>
+      </w:r>
+      <w:r>
+        <w:t xml:space="preserve"> west</w:t>
+      </w:r>
+      <w:r>
+        <w:br/>
+      </w:r>
+      <w:r>
+        <w:t>black</w:t>
+      </w:r>
+      <w:r>
+        <w:t xml:space="preserve"> (death)</w:t>
+      </w:r>
+      <w:r>
+        <w:br/>
+        <w:t>Long man he lay</w:t>
+      </w:r>
+      <w:r>
+        <w:t>,</w:t>
+      </w:r>
+      <w:r>
+        <w:br/>
+        <w:t>he lay north</w:t>
+      </w:r>
+      <w:r>
+        <w:t>,</w:t>
+      </w:r>
+      <w:r>
+        <w:br/>
+        <w:t>blue</w:t>
+      </w:r>
+      <w:r>
+        <w:t xml:space="preserve"> (defeat, trouble)</w:t>
+      </w:r>
+      <w:r>
+        <w:br/>
+      </w:r>
+      <w:r>
+        <w:t>release from these bones</w:t>
+      </w:r>
+    </w:p>
+    <w:p/>
+    <w:p/>
+    <w:p>
+      <w:r>
+        <w:t xml:space="preserve">The dogs </w:t>
+      </w:r>
+      <w:r>
+        <w:t xml:space="preserve">gave Wes a good sniffing. </w:t>
+      </w:r>
+    </w:p>
+    <w:p>
+      <w:r>
+        <w:t>“She’s still there,” they said.</w:t>
+      </w:r>
+    </w:p>
+    <w:p>
+      <w:r>
+        <w:t>“Yes,</w:t>
+      </w:r>
+      <w:r>
+        <w:t>”</w:t>
+      </w:r>
+      <w:r>
+        <w:t xml:space="preserve"> said the seer.</w:t>
+      </w:r>
+      <w:r>
+        <w:t xml:space="preserve"> </w:t>
+      </w:r>
+      <w:r>
+        <w:t>“She may never be completely gone from the boy</w:t>
+      </w:r>
+      <w:r>
+        <w:t xml:space="preserve"> now that she’s squeezed her way in.</w:t>
+      </w:r>
+      <w:r>
+        <w:t xml:space="preserve"> Wes can’t control </w:t>
+      </w:r>
+      <w:proofErr w:type="gramStart"/>
+      <w:r>
+        <w:t>her</w:t>
+      </w:r>
+      <w:proofErr w:type="gramEnd"/>
+      <w:r>
+        <w:t xml:space="preserve"> but he can control the</w:t>
+      </w:r>
+      <w:r>
+        <w:t xml:space="preserve"> power she has over him.</w:t>
+      </w:r>
+      <w:r>
+        <w:t xml:space="preserve"> The darkness. </w:t>
+      </w:r>
+      <w:r>
+        <w:t>A special kind of peace that comes</w:t>
+      </w:r>
+      <w:r>
+        <w:t xml:space="preserve"> in darkness. </w:t>
+      </w:r>
+      <w:r>
+        <w:t xml:space="preserve">And turn in into the pride and strength of overcoming. </w:t>
+      </w:r>
+      <w:r>
+        <w:t xml:space="preserve">When you look there and find </w:t>
+      </w:r>
+      <w:proofErr w:type="gramStart"/>
+      <w:r>
+        <w:t>a pride</w:t>
+      </w:r>
+      <w:proofErr w:type="gramEnd"/>
+      <w:r>
+        <w:t xml:space="preserve"> in overcom</w:t>
+      </w:r>
+      <w:r>
+        <w:t>ing</w:t>
+      </w:r>
+      <w:r>
+        <w:t xml:space="preserve"> a special kind of peace in the darkness.</w:t>
+      </w:r>
+      <w:r>
+        <w:t xml:space="preserve"> </w:t>
+      </w:r>
+      <w:r>
+        <w:t xml:space="preserve">Assurance of power </w:t>
+      </w:r>
+      <w:proofErr w:type="spellStart"/>
+      <w:r>
+        <w:t>rediscoverd</w:t>
+      </w:r>
+      <w:proofErr w:type="spellEnd"/>
+      <w:r>
+        <w:t>.</w:t>
+      </w:r>
+      <w:r>
+        <w:t xml:space="preserve"> Tall Man has a </w:t>
+      </w:r>
+      <w:proofErr w:type="gramStart"/>
+      <w:r>
+        <w:t>special blessing</w:t>
+      </w:r>
+      <w:r>
+        <w:t>s</w:t>
+      </w:r>
+      <w:proofErr w:type="gramEnd"/>
+      <w:r>
+        <w:t xml:space="preserve"> for th</w:t>
+      </w:r>
+      <w:r>
+        <w:t>e ever-overcoming.</w:t>
+      </w:r>
+      <w:r>
+        <w:t xml:space="preserve"> The white</w:t>
+      </w:r>
+      <w:r>
+        <w:t xml:space="preserve">, where the </w:t>
+      </w:r>
+      <w:r>
+        <w:t xml:space="preserve">there is </w:t>
+      </w:r>
+      <w:proofErr w:type="spellStart"/>
+      <w:r>
+        <w:t>triump</w:t>
+      </w:r>
+      <w:proofErr w:type="spellEnd"/>
+      <w:r>
+        <w:t xml:space="preserve"> to the west where there is death. </w:t>
+      </w:r>
+      <w:r>
+        <w:t>Who the blue north</w:t>
+      </w:r>
+      <w:r>
+        <w:t xml:space="preserve"> over come the blue north</w:t>
+      </w:r>
+      <w:r>
+        <w:t xml:space="preserve">. Never your friend. </w:t>
+      </w:r>
+      <w:r>
+        <w:t>When the blue north settles in a man.</w:t>
+      </w:r>
+    </w:p>
+    <w:p/>
+    <w:p/>
+    <w:p/>
+    <w:p>
+      <w:r>
+        <w:t xml:space="preserve">The second protype was </w:t>
+      </w:r>
+    </w:p>
+    <w:p/>
+    <w:p>
+      <w:r>
+        <w:t>Ervine Carter</w:t>
+      </w:r>
+      <w:r>
+        <w:t xml:space="preserve"> arrived wearing a </w:t>
+      </w:r>
+      <w:proofErr w:type="gramStart"/>
+      <w:r>
+        <w:t>suit and</w:t>
+      </w:r>
+      <w:proofErr w:type="gramEnd"/>
+      <w:r>
+        <w:t xml:space="preserve"> with him and assemblage of financiers</w:t>
+      </w:r>
+      <w:r>
+        <w:t xml:space="preserve">. </w:t>
+      </w:r>
+      <w:r>
+        <w:t>Buford was to demonstrate the first working prototype of his</w:t>
+      </w:r>
+      <w:r>
+        <w:t xml:space="preserve"> hazelnut shelling device.</w:t>
+      </w:r>
+    </w:p>
+    <w:p/>
+    <w:p>
+      <w:r>
+        <w:t>The device that emerged from Buford’s efforts bore only a passing resemblance to the drawing</w:t>
+      </w:r>
+      <w:r>
+        <w:t xml:space="preserve"> </w:t>
+      </w:r>
+      <w:r>
+        <w:t xml:space="preserve">Buford found. It did have a hopper in the top to receive hazelnuts bushels at a time. </w:t>
+      </w:r>
+      <w:r>
+        <w:t xml:space="preserve">At the bottom was </w:t>
+      </w:r>
+      <w:proofErr w:type="gramStart"/>
+      <w:r>
+        <w:t>an</w:t>
+      </w:r>
+      <w:proofErr w:type="gramEnd"/>
+      <w:r>
+        <w:t xml:space="preserve"> </w:t>
+      </w:r>
+      <w:proofErr w:type="spellStart"/>
+      <w:r>
+        <w:t>ch</w:t>
+      </w:r>
+      <w:proofErr w:type="spellEnd"/>
+    </w:p>
+    <w:p/>
+    <w:p>
+      <w:r>
+        <w:t xml:space="preserve">When they arrived at the farm, the device was attached to the Farmall via the three-point hitch in the rear and the </w:t>
+      </w:r>
+      <w:proofErr w:type="spellStart"/>
+      <w:r>
+        <w:t>pto</w:t>
+      </w:r>
+      <w:proofErr w:type="spellEnd"/>
+      <w:r>
+        <w:t>. Hoses extended from the device to various points on the tractor.</w:t>
+      </w:r>
+      <w:r>
+        <w:t xml:space="preserve"> </w:t>
+      </w:r>
+    </w:p>
+    <w:p/>
+    <w:p/>
+    <w:p>
+      <w:r>
+        <w:t xml:space="preserve">The device vaguely resembled an old </w:t>
+      </w:r>
+      <w:r>
+        <w:t xml:space="preserve">seed spreader, having a large hopper for receiving hazelnuts, which Buford, for today, </w:t>
+      </w:r>
+      <w:r>
+        <w:t xml:space="preserve">intended to supply by scooping </w:t>
+      </w:r>
+      <w:proofErr w:type="gramStart"/>
+      <w:r>
+        <w:t>five gallon</w:t>
+      </w:r>
+      <w:proofErr w:type="gramEnd"/>
+      <w:r>
+        <w:t xml:space="preserve"> buckets full from a pile of hazelnuts situated next to the tractor.</w:t>
+      </w:r>
+    </w:p>
+    <w:p>
+      <w:r>
+        <w:t>The hopper emptied into an engine where</w:t>
+      </w:r>
+      <w:r>
+        <w:t xml:space="preserve">, one assumed, a system of blades and other </w:t>
+      </w:r>
+      <w:r>
+        <w:t xml:space="preserve">gadgetry removed the shells and separated them from the </w:t>
+      </w:r>
+      <w:proofErr w:type="gramStart"/>
+      <w:r>
+        <w:t>nuts, and</w:t>
+      </w:r>
+      <w:proofErr w:type="gramEnd"/>
+      <w:r>
+        <w:t xml:space="preserve"> directed the shells out a </w:t>
+      </w:r>
+      <w:r>
+        <w:t xml:space="preserve">chute in the bottom of the hopper and rolled the nuts out a chute in the side. </w:t>
+      </w:r>
+    </w:p>
+    <w:p>
+      <w:r>
+        <w:t xml:space="preserve">Buford was confident. </w:t>
+      </w:r>
+      <w:r>
+        <w:t xml:space="preserve">While testing </w:t>
+      </w:r>
+      <w:r>
+        <w:t xml:space="preserve">had, by no means, been exhaustive, he had seen each of the components work just as expected at a modular </w:t>
+      </w:r>
+      <w:proofErr w:type="gramStart"/>
+      <w:r>
+        <w:t>level</w:t>
+      </w:r>
+      <w:r>
+        <w:t>, and</w:t>
+      </w:r>
+      <w:proofErr w:type="gramEnd"/>
+      <w:r>
+        <w:t xml:space="preserve"> saw no reason </w:t>
+      </w:r>
+      <w:r>
+        <w:t xml:space="preserve">for the machine not to perform perfectly all put together – work he was still completing </w:t>
+      </w:r>
+      <w:r>
+        <w:t>when Ervine Car</w:t>
+      </w:r>
+      <w:r>
+        <w:t>ter and the bankers arrived.</w:t>
+      </w:r>
+    </w:p>
+    <w:p>
+      <w:r>
+        <w:t xml:space="preserve"> </w:t>
+      </w:r>
+      <w:r>
+        <w:t>They stood by</w:t>
+      </w:r>
+      <w:r>
+        <w:t>, casting</w:t>
+      </w:r>
+      <w:r>
+        <w:t xml:space="preserve"> </w:t>
+      </w:r>
+      <w:r>
+        <w:t xml:space="preserve">impatient </w:t>
+      </w:r>
+      <w:r>
+        <w:t>glances</w:t>
+      </w:r>
+      <w:r>
+        <w:t xml:space="preserve"> at Ervine Carter while Bu</w:t>
+      </w:r>
+      <w:r>
+        <w:t>fford tightened bolts fumbled with this or that knob</w:t>
+      </w:r>
+      <w:r>
+        <w:t>.</w:t>
+      </w:r>
+    </w:p>
+    <w:p>
+      <w:r>
+        <w:t xml:space="preserve">Finally, </w:t>
+      </w:r>
+      <w:r>
+        <w:t xml:space="preserve">boarded the tractor and started it. </w:t>
+      </w:r>
+      <w:r>
+        <w:t xml:space="preserve">He drew down the throttle and brought </w:t>
+      </w:r>
+      <w:r>
+        <w:t xml:space="preserve">the engine up to the </w:t>
+      </w:r>
+      <w:proofErr w:type="spellStart"/>
+      <w:r>
+        <w:t>pto</w:t>
+      </w:r>
+      <w:proofErr w:type="spellEnd"/>
+      <w:r>
+        <w:t xml:space="preserve"> speed of 540 rpms</w:t>
+      </w:r>
+      <w:r>
+        <w:t xml:space="preserve">. </w:t>
+      </w:r>
+      <w:r>
+        <w:t xml:space="preserve"> </w:t>
+      </w:r>
+      <w:r>
+        <w:t>Dismounting the tractor</w:t>
+      </w:r>
+      <w:r>
+        <w:t xml:space="preserve">, he pulled a lever on the device itself. It began to whirr and rumble. </w:t>
+      </w:r>
+    </w:p>
+    <w:p>
+      <w:r>
+        <w:t xml:space="preserve">Buford smiled. </w:t>
+      </w:r>
+      <w:r>
+        <w:t>He picked up a bucket</w:t>
+      </w:r>
+      <w:r>
+        <w:t xml:space="preserve"> and scooped it full of hazelnuts. He poured it into the hopper.</w:t>
+      </w:r>
+    </w:p>
+    <w:p>
+      <w:r>
+        <w:t>The machine’s voice rose to a whine. Bufford’s</w:t>
+      </w:r>
+      <w:r>
+        <w:t xml:space="preserve"> expression turned to concern.</w:t>
+      </w:r>
+    </w:p>
+    <w:p/>
+    <w:p>
+      <w:r>
+        <w:t xml:space="preserve"> </w:t>
+      </w:r>
+      <w:proofErr w:type="gramStart"/>
+      <w:r>
+        <w:t>Moved</w:t>
+      </w:r>
+      <w:proofErr w:type="gramEnd"/>
+      <w:r>
+        <w:t xml:space="preserve"> a hose to a new connector. Buford disappeared into his shop and </w:t>
+      </w:r>
+      <w:proofErr w:type="gramStart"/>
+      <w:r>
+        <w:t>cam</w:t>
+      </w:r>
+      <w:proofErr w:type="gramEnd"/>
+      <w:r>
+        <w:t xml:space="preserve"> back out with some hose clamps and a roll of duct tape with he</w:t>
+      </w:r>
+      <w:r>
+        <w:t xml:space="preserve"> wrapped furiously and untidily around a </w:t>
+      </w:r>
+      <w:r>
+        <w:t>valve cover.</w:t>
+      </w:r>
+    </w:p>
+    <w:p>
+      <w:r>
+        <w:lastRenderedPageBreak/>
+        <w:t xml:space="preserve">              </w:t>
+      </w:r>
+    </w:p>
+    <w:p/>
+    <w:p/>
+    <w:p>
+      <w:r>
+        <w:t>assembly of</w:t>
+      </w:r>
+      <w:r>
+        <w:t xml:space="preserve"> blades and gadgetry</w:t>
+      </w:r>
+      <w:r>
+        <w:t xml:space="preserve"> </w:t>
+      </w:r>
+    </w:p>
+    <w:p/>
+    <w:p/>
+    <w:p>
+      <w:r>
+        <w:t xml:space="preserve">As the crow </w:t>
+      </w:r>
+    </w:p>
+    <w:p/>
+    <w:p>
+      <w:r>
+        <w:t>“</w:t>
+      </w:r>
+      <w:r>
+        <w:t>We can’t let them beat us,” said Bangle. “We need a weapon of some sort.”</w:t>
+      </w:r>
+    </w:p>
+    <w:p>
+      <w:r>
+        <w:t>“That blasting device</w:t>
+      </w:r>
+      <w:r>
+        <w:t xml:space="preserve"> that your dad fired the day I </w:t>
+      </w:r>
+      <w:r>
+        <w:t>came to this farm</w:t>
+      </w:r>
+      <w:r>
+        <w:t>, that would surely kill the snake</w:t>
+      </w:r>
+      <w:r>
+        <w:t>.”</w:t>
+      </w:r>
+    </w:p>
+    <w:p>
+      <w:r>
+        <w:t xml:space="preserve">“It probably would,” said Wess. “But it’s locked </w:t>
+      </w:r>
+      <w:r>
+        <w:t>up.</w:t>
+      </w:r>
+      <w:r>
+        <w:t>”</w:t>
+      </w:r>
+    </w:p>
+    <w:p>
+      <w:r>
+        <w:t>“We can get it somehow, go back to the orchard and destroy that creature!?</w:t>
+      </w:r>
+    </w:p>
+    <w:p>
+      <w:r>
+        <w:t xml:space="preserve">“I think we </w:t>
+      </w:r>
+      <w:r>
+        <w:t>should just le</w:t>
+      </w:r>
+      <w:r>
+        <w:t xml:space="preserve">ave the orchard alone,” said </w:t>
+      </w:r>
+      <w:proofErr w:type="spellStart"/>
+      <w:r>
+        <w:t>Klutin</w:t>
+      </w:r>
+      <w:proofErr w:type="spellEnd"/>
+      <w:r>
+        <w:t>. “</w:t>
+      </w:r>
+      <w:r>
+        <w:t>We still have all the rest of the farm.”</w:t>
+      </w:r>
+    </w:p>
+    <w:p>
+      <w:r>
+        <w:t>“I just can’t stand to let them win</w:t>
+      </w:r>
+      <w:r>
+        <w:t>,” said Cereno.</w:t>
+      </w:r>
+    </w:p>
+    <w:p>
+      <w:r>
+        <w:t>“Just forget it, all of you</w:t>
+      </w:r>
+      <w:r>
+        <w:t>,” said Wess.</w:t>
+      </w:r>
+    </w:p>
+    <w:p>
+      <w:r>
+        <w:t xml:space="preserve">The animals had noticed a change in Wess </w:t>
+      </w:r>
+      <w:r>
+        <w:t xml:space="preserve">since the battle with </w:t>
+      </w:r>
+      <w:proofErr w:type="spellStart"/>
+      <w:r>
+        <w:t>Drualissa</w:t>
+      </w:r>
+      <w:proofErr w:type="spellEnd"/>
+      <w:r>
+        <w:t xml:space="preserve"> in the orchard. </w:t>
+      </w:r>
+      <w:r>
+        <w:t xml:space="preserve">He had become more </w:t>
+      </w:r>
+      <w:proofErr w:type="gramStart"/>
+      <w:r>
+        <w:t>irritable</w:t>
+      </w:r>
+      <w:proofErr w:type="gramEnd"/>
+      <w:r>
+        <w:t xml:space="preserve"> and he started at things</w:t>
+      </w:r>
+      <w:r>
+        <w:t xml:space="preserve"> that</w:t>
+      </w:r>
+      <w:r>
+        <w:t xml:space="preserve">. </w:t>
+      </w:r>
+    </w:p>
+    <w:p/>
+    <w:p/>
+    <w:p/>
+    <w:p/>
+    <w:p>
+      <w:r>
+        <w:t>The device that that Buford</w:t>
+      </w:r>
+      <w:r>
+        <w:t xml:space="preserve"> finally emerged from the shop bore only passing resemblance to the </w:t>
+      </w:r>
+    </w:p>
+    <w:p/>
+    <w:p>
+      <w:r>
+        <w:t xml:space="preserve"> and batted at the flask</w:t>
       </w:r>
       <w:r>
         <w:t xml:space="preserve"> in his vest pocket with his thumb as she signed the papers to </w:t>

</xml_diff>